<commit_message>
archivo nuevamente modificado uwu
</commit_message>
<xml_diff>
--- a/Análisis de acoplamiento de una línea de transmisión (LTx) y una carga.docx
+++ b/Análisis de acoplamiento de una línea de transmisión (LTx) y una carga.docx
@@ -110,8 +110,6 @@
           <w:szCs w:val="28"/>
         </w:rPr>
       </w:pPr>
-      <w:bookmarkStart w:id="1" w:name="_GoBack"/>
-      <w:bookmarkEnd w:id="1"/>
     </w:p>
     <w:p>
       <w:pPr>
@@ -392,258 +390,25 @@
           <w:szCs w:val="28"/>
         </w:rPr>
       </w:pPr>
-      <w:r>
+      <w:bookmarkStart w:id="1" w:name="_GoBack"/>
+      <w:bookmarkEnd w:id="1"/>
+    </w:p>
+    <w:p>
+      <w:pPr>
+        <w:spacing w:line="240" w:lineRule="auto"/>
+        <w:jc w:val="center"/>
         <w:rPr>
           <w:rFonts w:ascii="Arial" w:hAnsi="Arial" w:cs="Arial"/>
           <w:sz w:val="28"/>
           <w:szCs w:val="28"/>
         </w:rPr>
-        <w:t>Análisis de acoplamiento de una línea de transmisión (LTx)</w:t>
-      </w:r>
+      </w:pPr>
       <w:r>
         <w:rPr>
           <w:rFonts w:ascii="Arial" w:hAnsi="Arial" w:cs="Arial"/>
           <w:sz w:val="28"/>
           <w:szCs w:val="28"/>
         </w:rPr>
-        <w:t xml:space="preserve"> </w:t>
-      </w:r>
-      <w:r>
-        <w:rPr>
-          <w:rFonts w:ascii="Arial" w:hAnsi="Arial" w:cs="Arial"/>
-          <w:sz w:val="28"/>
-          <w:szCs w:val="28"/>
-        </w:rPr>
-        <w:t>y una carga</w:t>
-      </w:r>
-    </w:p>
-    <w:p>
-      <w:pPr>
-        <w:spacing w:line="240" w:lineRule="auto"/>
-        <w:jc w:val="center"/>
-        <w:rPr>
-          <w:rFonts w:ascii="Arial" w:hAnsi="Arial" w:cs="Arial"/>
-          <w:sz w:val="28"/>
-          <w:szCs w:val="28"/>
-        </w:rPr>
-      </w:pPr>
-    </w:p>
-    <w:p>
-      <w:pPr>
-        <w:spacing w:line="240" w:lineRule="auto"/>
-        <w:jc w:val="center"/>
-        <w:rPr>
-          <w:rFonts w:ascii="Arial" w:hAnsi="Arial" w:cs="Arial"/>
-          <w:sz w:val="28"/>
-          <w:szCs w:val="28"/>
-        </w:rPr>
-      </w:pPr>
-    </w:p>
-    <w:p>
-      <w:pPr>
-        <w:spacing w:line="240" w:lineRule="auto"/>
-        <w:jc w:val="center"/>
-        <w:rPr>
-          <w:rFonts w:ascii="Arial" w:hAnsi="Arial" w:cs="Arial"/>
-          <w:sz w:val="28"/>
-          <w:szCs w:val="28"/>
-        </w:rPr>
-      </w:pPr>
-      <w:r>
-        <w:rPr>
-          <w:rFonts w:ascii="Arial" w:hAnsi="Arial" w:cs="Arial"/>
-          <w:sz w:val="28"/>
-          <w:szCs w:val="28"/>
-        </w:rPr>
-        <w:t xml:space="preserve">Prof. </w:t>
-      </w:r>
-      <w:r>
-        <w:rPr>
-          <w:rFonts w:ascii="Arial" w:hAnsi="Arial" w:cs="Arial"/>
-          <w:sz w:val="28"/>
-          <w:szCs w:val="28"/>
-        </w:rPr>
-        <w:t xml:space="preserve">Carlos Adrián </w:t>
-      </w:r>
-      <w:r>
-        <w:rPr>
-          <w:rFonts w:ascii="Arial" w:hAnsi="Arial" w:cs="Arial"/>
-          <w:sz w:val="28"/>
-          <w:szCs w:val="28"/>
-        </w:rPr>
-        <w:t>Díaz</w:t>
-      </w:r>
-      <w:r>
-        <w:rPr>
-          <w:rFonts w:ascii="Arial" w:hAnsi="Arial" w:cs="Arial"/>
-          <w:sz w:val="28"/>
-          <w:szCs w:val="28"/>
-        </w:rPr>
-        <w:t xml:space="preserve"> de León</w:t>
-      </w:r>
-    </w:p>
-    <w:p>
-      <w:pPr>
-        <w:spacing w:line="240" w:lineRule="auto"/>
-        <w:jc w:val="center"/>
-        <w:rPr>
-          <w:rFonts w:ascii="Arial" w:hAnsi="Arial" w:cs="Arial"/>
-          <w:sz w:val="28"/>
-          <w:szCs w:val="28"/>
-        </w:rPr>
-      </w:pPr>
-    </w:p>
-    <w:p>
-      <w:pPr>
-        <w:spacing w:line="240" w:lineRule="auto"/>
-        <w:jc w:val="center"/>
-        <w:rPr>
-          <w:rFonts w:ascii="Arial" w:hAnsi="Arial" w:cs="Arial"/>
-          <w:sz w:val="28"/>
-          <w:szCs w:val="28"/>
-        </w:rPr>
-      </w:pPr>
-    </w:p>
-    <w:p>
-      <w:pPr>
-        <w:spacing w:line="240" w:lineRule="auto"/>
-        <w:jc w:val="center"/>
-        <w:rPr>
-          <w:rFonts w:ascii="Arial" w:hAnsi="Arial" w:cs="Arial"/>
-          <w:sz w:val="28"/>
-          <w:szCs w:val="28"/>
-        </w:rPr>
-      </w:pPr>
-      <w:r>
-        <w:rPr>
-          <w:rFonts w:ascii="Arial" w:hAnsi="Arial" w:cs="Arial"/>
-          <w:sz w:val="28"/>
-          <w:szCs w:val="28"/>
-        </w:rPr>
-        <w:t>Roberto Gaona Juárez 300026</w:t>
-      </w:r>
-    </w:p>
-    <w:p>
-      <w:pPr>
-        <w:spacing w:line="240" w:lineRule="auto"/>
-        <w:jc w:val="center"/>
-        <w:rPr>
-          <w:rFonts w:ascii="Arial" w:hAnsi="Arial" w:cs="Arial"/>
-          <w:sz w:val="28"/>
-          <w:szCs w:val="28"/>
-        </w:rPr>
-      </w:pPr>
-    </w:p>
-    <w:p>
-      <w:pPr>
-        <w:spacing w:line="240" w:lineRule="auto"/>
-        <w:jc w:val="center"/>
-        <w:rPr>
-          <w:rFonts w:ascii="Arial" w:hAnsi="Arial" w:cs="Arial"/>
-          <w:sz w:val="28"/>
-          <w:szCs w:val="28"/>
-        </w:rPr>
-      </w:pPr>
-    </w:p>
-    <w:p>
-      <w:pPr>
-        <w:spacing w:line="240" w:lineRule="auto"/>
-        <w:jc w:val="center"/>
-        <w:rPr>
-          <w:rFonts w:ascii="Arial" w:hAnsi="Arial" w:cs="Arial"/>
-          <w:sz w:val="28"/>
-          <w:szCs w:val="28"/>
-        </w:rPr>
-      </w:pPr>
-      <w:r>
-        <w:rPr>
-          <w:rFonts w:ascii="Arial" w:hAnsi="Arial" w:cs="Arial"/>
-          <w:sz w:val="28"/>
-          <w:szCs w:val="28"/>
-        </w:rPr>
-        <w:t>Vianney Hernández Carmona 274112</w:t>
-      </w:r>
-    </w:p>
-    <w:p>
-      <w:pPr>
-        <w:spacing w:line="240" w:lineRule="auto"/>
-        <w:jc w:val="center"/>
-        <w:rPr>
-          <w:rFonts w:ascii="Arial" w:hAnsi="Arial" w:cs="Arial"/>
-          <w:sz w:val="28"/>
-          <w:szCs w:val="28"/>
-        </w:rPr>
-      </w:pPr>
-    </w:p>
-    <w:p>
-      <w:pPr>
-        <w:spacing w:line="240" w:lineRule="auto"/>
-        <w:jc w:val="center"/>
-        <w:rPr>
-          <w:rFonts w:ascii="Arial" w:hAnsi="Arial" w:cs="Arial"/>
-          <w:sz w:val="28"/>
-          <w:szCs w:val="28"/>
-        </w:rPr>
-      </w:pPr>
-    </w:p>
-    <w:p>
-      <w:pPr>
-        <w:spacing w:line="240" w:lineRule="auto"/>
-        <w:jc w:val="center"/>
-        <w:rPr>
-          <w:rFonts w:ascii="Arial" w:hAnsi="Arial" w:cs="Arial"/>
-          <w:sz w:val="28"/>
-          <w:szCs w:val="28"/>
-        </w:rPr>
-      </w:pPr>
-      <w:r>
-        <w:rPr>
-          <w:rFonts w:ascii="Arial" w:hAnsi="Arial" w:cs="Arial"/>
-          <w:sz w:val="28"/>
-          <w:szCs w:val="28"/>
-        </w:rPr>
-        <w:t>Marisol Reyes López 272801</w:t>
-      </w:r>
-    </w:p>
-    <w:p>
-      <w:pPr>
-        <w:spacing w:line="240" w:lineRule="auto"/>
-        <w:jc w:val="center"/>
-        <w:rPr>
-          <w:rFonts w:ascii="Arial" w:hAnsi="Arial" w:cs="Arial"/>
-          <w:sz w:val="28"/>
-          <w:szCs w:val="28"/>
-        </w:rPr>
-      </w:pPr>
-    </w:p>
-    <w:p>
-      <w:pPr>
-        <w:spacing w:line="240" w:lineRule="auto"/>
-        <w:jc w:val="center"/>
-        <w:rPr>
-          <w:rFonts w:ascii="Arial" w:hAnsi="Arial" w:cs="Arial"/>
-          <w:sz w:val="28"/>
-          <w:szCs w:val="28"/>
-        </w:rPr>
-      </w:pPr>
-    </w:p>
-    <w:p>
-      <w:pPr>
-        <w:spacing w:line="240" w:lineRule="auto"/>
-        <w:jc w:val="center"/>
-        <w:rPr>
-          <w:rFonts w:ascii="Arial" w:hAnsi="Arial" w:cs="Arial"/>
-          <w:sz w:val="28"/>
-          <w:szCs w:val="28"/>
-        </w:rPr>
-      </w:pPr>
-      <w:r>
-        <w:rPr>
-          <w:rFonts w:ascii="Arial" w:hAnsi="Arial" w:cs="Arial"/>
-          <w:sz w:val="28"/>
-          <w:szCs w:val="28"/>
-        </w:rPr>
-        <w:lastRenderedPageBreak/>
         <w:t>1</w:t>
       </w:r>
       <w:r>
@@ -1393,6 +1158,7 @@
               <w:sz w:val="24"/>
               <w:szCs w:val="24"/>
             </w:rPr>
+            <w:lastRenderedPageBreak/>
             <m:t xml:space="preserve">γ </m:t>
           </m:r>
           <m:d>
@@ -12322,7 +12088,7 @@
 </file>
 
 <file path=customXml/itemProps1.xml><?xml version="1.0" encoding="utf-8"?>
-<ds:datastoreItem xmlns:ds="http://schemas.openxmlformats.org/officeDocument/2006/customXml" ds:itemID="{28058D3A-5075-4AE7-8751-792BC27A455F}">
+<ds:datastoreItem xmlns:ds="http://schemas.openxmlformats.org/officeDocument/2006/customXml" ds:itemID="{C10F0B05-CA03-4533-A5B4-DD7D4C2077A9}">
   <ds:schemaRefs>
     <ds:schemaRef ds:uri="http://schemas.openxmlformats.org/officeDocument/2006/bibliography"/>
   </ds:schemaRefs>

</xml_diff>